<commit_message>
view pages added for customer
</commit_message>
<xml_diff>
--- a/Record works/Hire and Build.docx
+++ b/Record works/Hire and Build.docx
@@ -11840,10 +11840,7 @@
               <w:txbxContent>
                 <w:p>
                   <w:r>
-                    <w:t>USER PROFILE PAGE IS</w:t>
-                  </w:r>
-                  <w:r>
-                    <w:t xml:space="preserve"> DISPLAYED</w:t>
+                    <w:t>USER PROFILE PAGE IS DISPLAYED</w:t>
                   </w:r>
                 </w:p>
               </w:txbxContent>
@@ -11990,6 +11987,258 @@
           <w:szCs w:val="24"/>
         </w:rPr>
       </w:pPr>
+    </w:p>
+    <w:p>
+      <w:pPr>
+        <w:spacing w:line="360" w:lineRule="auto"/>
+        <w:jc w:val="both"/>
+        <w:rPr>
+          <w:rFonts w:cs="Times New Roman"/>
+          <w:b/>
+          <w:sz w:val="24"/>
+          <w:szCs w:val="24"/>
+        </w:rPr>
+      </w:pPr>
+    </w:p>
+    <w:p>
+      <w:pPr>
+        <w:spacing w:line="360" w:lineRule="auto"/>
+        <w:jc w:val="both"/>
+        <w:rPr>
+          <w:rFonts w:cs="Times New Roman"/>
+          <w:b/>
+          <w:sz w:val="24"/>
+          <w:szCs w:val="24"/>
+        </w:rPr>
+      </w:pPr>
+    </w:p>
+    <w:p>
+      <w:pPr>
+        <w:spacing w:line="360" w:lineRule="auto"/>
+        <w:jc w:val="both"/>
+        <w:rPr>
+          <w:rFonts w:cs="Times New Roman"/>
+          <w:b/>
+          <w:sz w:val="24"/>
+          <w:szCs w:val="24"/>
+        </w:rPr>
+      </w:pPr>
+    </w:p>
+    <w:p>
+      <w:pPr>
+        <w:spacing w:line="360" w:lineRule="auto"/>
+        <w:jc w:val="both"/>
+        <w:rPr>
+          <w:rFonts w:cs="Times New Roman"/>
+          <w:b/>
+          <w:sz w:val="24"/>
+          <w:szCs w:val="24"/>
+        </w:rPr>
+      </w:pPr>
+    </w:p>
+    <w:p>
+      <w:pPr>
+        <w:spacing w:line="360" w:lineRule="auto"/>
+        <w:jc w:val="both"/>
+        <w:rPr>
+          <w:rFonts w:cs="Times New Roman"/>
+          <w:b/>
+          <w:sz w:val="24"/>
+          <w:szCs w:val="24"/>
+        </w:rPr>
+      </w:pPr>
+    </w:p>
+    <w:p>
+      <w:pPr>
+        <w:spacing w:line="360" w:lineRule="auto"/>
+        <w:jc w:val="both"/>
+        <w:rPr>
+          <w:rFonts w:cs="Times New Roman"/>
+          <w:b/>
+          <w:sz w:val="24"/>
+          <w:szCs w:val="24"/>
+        </w:rPr>
+      </w:pPr>
+    </w:p>
+    <w:p>
+      <w:pPr>
+        <w:spacing w:line="360" w:lineRule="auto"/>
+        <w:jc w:val="both"/>
+        <w:rPr>
+          <w:rFonts w:cs="Times New Roman"/>
+          <w:b/>
+          <w:sz w:val="24"/>
+          <w:szCs w:val="24"/>
+        </w:rPr>
+      </w:pPr>
+    </w:p>
+    <w:p>
+      <w:pPr>
+        <w:spacing w:line="360" w:lineRule="auto"/>
+        <w:jc w:val="both"/>
+        <w:rPr>
+          <w:rFonts w:cs="Times New Roman"/>
+          <w:b/>
+          <w:sz w:val="24"/>
+          <w:szCs w:val="24"/>
+        </w:rPr>
+      </w:pPr>
+    </w:p>
+    <w:p>
+      <w:pPr>
+        <w:spacing w:line="360" w:lineRule="auto"/>
+        <w:jc w:val="both"/>
+        <w:rPr>
+          <w:rFonts w:cs="Times New Roman"/>
+          <w:b/>
+          <w:sz w:val="24"/>
+          <w:szCs w:val="24"/>
+        </w:rPr>
+      </w:pPr>
+    </w:p>
+    <w:p>
+      <w:pPr>
+        <w:spacing w:line="360" w:lineRule="auto"/>
+        <w:jc w:val="both"/>
+        <w:rPr>
+          <w:rFonts w:cs="Times New Roman"/>
+          <w:b/>
+          <w:sz w:val="24"/>
+          <w:szCs w:val="24"/>
+        </w:rPr>
+      </w:pPr>
+    </w:p>
+    <w:p>
+      <w:pPr>
+        <w:spacing w:line="360" w:lineRule="auto"/>
+        <w:jc w:val="both"/>
+        <w:rPr>
+          <w:rFonts w:cs="Times New Roman"/>
+          <w:b/>
+          <w:sz w:val="24"/>
+          <w:szCs w:val="24"/>
+        </w:rPr>
+      </w:pPr>
+    </w:p>
+    <w:p>
+      <w:pPr>
+        <w:spacing w:line="360" w:lineRule="auto"/>
+        <w:jc w:val="both"/>
+        <w:rPr>
+          <w:rFonts w:cs="Times New Roman"/>
+          <w:b/>
+          <w:sz w:val="24"/>
+          <w:szCs w:val="24"/>
+        </w:rPr>
+      </w:pPr>
+    </w:p>
+    <w:p>
+      <w:pPr>
+        <w:spacing w:line="360" w:lineRule="auto"/>
+        <w:jc w:val="both"/>
+        <w:rPr>
+          <w:rFonts w:cs="Times New Roman"/>
+          <w:b/>
+          <w:sz w:val="24"/>
+          <w:szCs w:val="24"/>
+        </w:rPr>
+      </w:pPr>
+    </w:p>
+    <w:p>
+      <w:pPr>
+        <w:spacing w:line="360" w:lineRule="auto"/>
+        <w:jc w:val="both"/>
+        <w:rPr>
+          <w:rFonts w:cs="Times New Roman"/>
+          <w:b/>
+          <w:sz w:val="24"/>
+          <w:szCs w:val="24"/>
+        </w:rPr>
+      </w:pPr>
+    </w:p>
+    <w:p>
+      <w:pPr>
+        <w:spacing w:line="360" w:lineRule="auto"/>
+        <w:jc w:val="both"/>
+        <w:rPr>
+          <w:rFonts w:cs="Times New Roman"/>
+          <w:b/>
+          <w:sz w:val="24"/>
+          <w:szCs w:val="24"/>
+        </w:rPr>
+      </w:pPr>
+    </w:p>
+    <w:p>
+      <w:pPr>
+        <w:spacing w:line="360" w:lineRule="auto"/>
+        <w:jc w:val="both"/>
+        <w:rPr>
+          <w:rFonts w:cs="Times New Roman"/>
+          <w:b/>
+          <w:sz w:val="24"/>
+          <w:szCs w:val="24"/>
+        </w:rPr>
+      </w:pPr>
+    </w:p>
+    <w:p>
+      <w:pPr>
+        <w:spacing w:line="360" w:lineRule="auto"/>
+        <w:jc w:val="both"/>
+        <w:rPr>
+          <w:rFonts w:cs="Times New Roman"/>
+          <w:b/>
+          <w:sz w:val="24"/>
+          <w:szCs w:val="24"/>
+        </w:rPr>
+      </w:pPr>
+    </w:p>
+    <w:p>
+      <w:pPr>
+        <w:spacing w:line="360" w:lineRule="auto"/>
+        <w:jc w:val="both"/>
+        <w:rPr>
+          <w:rFonts w:cs="Times New Roman"/>
+          <w:b/>
+          <w:sz w:val="24"/>
+          <w:szCs w:val="24"/>
+        </w:rPr>
+      </w:pPr>
+    </w:p>
+    <w:p>
+      <w:pPr>
+        <w:spacing w:line="360" w:lineRule="auto"/>
+        <w:jc w:val="both"/>
+        <w:rPr>
+          <w:rFonts w:cs="Times New Roman"/>
+          <w:b/>
+          <w:sz w:val="24"/>
+          <w:szCs w:val="24"/>
+        </w:rPr>
+      </w:pPr>
+    </w:p>
+    <w:p>
+      <w:pPr>
+        <w:spacing w:line="360" w:lineRule="auto"/>
+        <w:jc w:val="both"/>
+        <w:rPr>
+          <w:rFonts w:cs="Times New Roman"/>
+          <w:b/>
+          <w:sz w:val="24"/>
+          <w:szCs w:val="24"/>
+        </w:rPr>
+      </w:pPr>
+    </w:p>
+    <w:p>
+      <w:pPr>
+        <w:spacing w:line="360" w:lineRule="auto"/>
+        <w:jc w:val="both"/>
+        <w:rPr>
+          <w:rFonts w:cs="Times New Roman"/>
+          <w:b/>
+          <w:sz w:val="24"/>
+          <w:szCs w:val="24"/>
+        </w:rPr>
+      </w:pPr>
       <w:r>
         <w:rPr>
           <w:rFonts w:cs="Times New Roman"/>
@@ -11998,7 +12247,16 @@
           <w:szCs w:val="24"/>
         </w:rPr>
         <w:lastRenderedPageBreak/>
-        <w:t>Diagram for customer rent activity</w:t>
+        <w:t>Di</w:t>
+      </w:r>
+      <w:r>
+        <w:rPr>
+          <w:rFonts w:cs="Times New Roman"/>
+          <w:b/>
+          <w:sz w:val="24"/>
+          <w:szCs w:val="24"/>
+        </w:rPr>
+        <w:t>agram for customer booking equipment and payment</w:t>
       </w:r>
     </w:p>
     <w:p>
@@ -12972,39 +13230,6 @@
     </w:p>
     <w:p>
       <w:pPr>
-        <w:spacing w:line="360" w:lineRule="auto"/>
-        <w:jc w:val="both"/>
-        <w:rPr>
-          <w:rFonts w:cs="Times New Roman"/>
-          <w:b/>
-          <w:sz w:val="24"/>
-          <w:szCs w:val="24"/>
-        </w:rPr>
-      </w:pPr>
-    </w:p>
-    <w:p>
-      <w:pPr>
-        <w:spacing w:line="360" w:lineRule="auto"/>
-        <w:jc w:val="both"/>
-        <w:rPr>
-          <w:rFonts w:cs="Times New Roman"/>
-          <w:b/>
-          <w:sz w:val="24"/>
-          <w:szCs w:val="24"/>
-        </w:rPr>
-      </w:pPr>
-      <w:r>
-        <w:rPr>
-          <w:rFonts w:cs="Times New Roman"/>
-          <w:b/>
-          <w:sz w:val="24"/>
-          <w:szCs w:val="24"/>
-        </w:rPr>
-        <w:t xml:space="preserve">Activity Diagram for customer </w:t>
-      </w:r>
-    </w:p>
-    <w:p>
-      <w:pPr>
         <w:tabs>
           <w:tab w:val="left" w:pos="1529"/>
         </w:tabs>
@@ -13025,186 +13250,7 @@
           <w:sz w:val="28"/>
           <w:szCs w:val="28"/>
         </w:rPr>
-        <w:tab/>
-      </w:r>
-      <w:r>
-        <w:rPr>
-          <w:rFonts w:cs="Times New Roman"/>
-          <w:b/>
-          <w:bCs/>
-          <w:sz w:val="28"/>
-          <w:szCs w:val="28"/>
-        </w:rPr>
-        <w:tab/>
-      </w:r>
-      <w:r>
-        <w:rPr>
-          <w:rFonts w:cs="Times New Roman"/>
-          <w:b/>
-          <w:bCs/>
-          <w:sz w:val="28"/>
-          <w:szCs w:val="28"/>
-        </w:rPr>
-        <w:tab/>
-      </w:r>
-      <w:r>
-        <w:rPr>
-          <w:rFonts w:cs="Times New Roman"/>
-          <w:b/>
-          <w:bCs/>
-          <w:sz w:val="28"/>
-          <w:szCs w:val="28"/>
-        </w:rPr>
-        <w:tab/>
-      </w:r>
-      <w:r>
-        <w:rPr>
-          <w:rFonts w:cs="Times New Roman"/>
-          <w:b/>
-          <w:bCs/>
-          <w:sz w:val="28"/>
-          <w:szCs w:val="28"/>
-        </w:rPr>
-        <w:tab/>
-      </w:r>
-      <w:r>
-        <w:rPr>
-          <w:rFonts w:cs="Times New Roman"/>
-          <w:b/>
-          <w:bCs/>
-          <w:sz w:val="28"/>
-          <w:szCs w:val="28"/>
-        </w:rPr>
-        <w:tab/>
-      </w:r>
-    </w:p>
-    <w:p>
-      <w:pPr>
-        <w:tabs>
-          <w:tab w:val="left" w:pos="1529"/>
-        </w:tabs>
-        <w:spacing w:line="360" w:lineRule="auto"/>
-        <w:rPr>
-          <w:rFonts w:cs="Times New Roman"/>
-          <w:b/>
-          <w:bCs/>
-          <w:sz w:val="28"/>
-          <w:szCs w:val="28"/>
-        </w:rPr>
-      </w:pPr>
-    </w:p>
-    <w:p>
-      <w:pPr>
-        <w:tabs>
-          <w:tab w:val="left" w:pos="1529"/>
-        </w:tabs>
-        <w:spacing w:line="360" w:lineRule="auto"/>
-        <w:rPr>
-          <w:rFonts w:cs="Times New Roman"/>
-          <w:b/>
-          <w:bCs/>
-          <w:sz w:val="28"/>
-          <w:szCs w:val="28"/>
-        </w:rPr>
-      </w:pPr>
-    </w:p>
-    <w:p>
-      <w:pPr>
-        <w:tabs>
-          <w:tab w:val="left" w:pos="1529"/>
-        </w:tabs>
-        <w:spacing w:line="360" w:lineRule="auto"/>
-        <w:rPr>
-          <w:rFonts w:cs="Times New Roman"/>
-          <w:b/>
-          <w:bCs/>
-          <w:sz w:val="28"/>
-          <w:szCs w:val="28"/>
-        </w:rPr>
-      </w:pPr>
-    </w:p>
-    <w:p>
-      <w:pPr>
-        <w:tabs>
-          <w:tab w:val="left" w:pos="1529"/>
-        </w:tabs>
-        <w:spacing w:line="360" w:lineRule="auto"/>
-        <w:rPr>
-          <w:rFonts w:cs="Times New Roman"/>
-          <w:b/>
-          <w:bCs/>
-          <w:sz w:val="28"/>
-          <w:szCs w:val="28"/>
-        </w:rPr>
-      </w:pPr>
-    </w:p>
-    <w:p>
-      <w:pPr>
-        <w:tabs>
-          <w:tab w:val="left" w:pos="1529"/>
-        </w:tabs>
-        <w:spacing w:line="360" w:lineRule="auto"/>
-        <w:rPr>
-          <w:rFonts w:cs="Times New Roman"/>
-          <w:b/>
-          <w:bCs/>
-          <w:sz w:val="28"/>
-          <w:szCs w:val="28"/>
-        </w:rPr>
-      </w:pPr>
-    </w:p>
-    <w:p>
-      <w:pPr>
-        <w:tabs>
-          <w:tab w:val="left" w:pos="1529"/>
-        </w:tabs>
-        <w:spacing w:line="360" w:lineRule="auto"/>
-        <w:rPr>
-          <w:rFonts w:cs="Times New Roman"/>
-          <w:b/>
-          <w:bCs/>
-          <w:sz w:val="28"/>
-          <w:szCs w:val="28"/>
-        </w:rPr>
-      </w:pPr>
-    </w:p>
-    <w:p>
-      <w:pPr>
-        <w:tabs>
-          <w:tab w:val="left" w:pos="1529"/>
-        </w:tabs>
-        <w:spacing w:line="360" w:lineRule="auto"/>
-        <w:rPr>
-          <w:rFonts w:cs="Times New Roman"/>
-          <w:b/>
-          <w:bCs/>
-          <w:sz w:val="28"/>
-          <w:szCs w:val="28"/>
-        </w:rPr>
-      </w:pPr>
-    </w:p>
-    <w:p>
-      <w:pPr>
-        <w:tabs>
-          <w:tab w:val="left" w:pos="1529"/>
-        </w:tabs>
-        <w:spacing w:line="360" w:lineRule="auto"/>
-        <w:rPr>
-          <w:rFonts w:cs="Times New Roman"/>
-          <w:b/>
-          <w:bCs/>
-          <w:sz w:val="28"/>
-          <w:szCs w:val="28"/>
-        </w:rPr>
-      </w:pPr>
-      <w:r>
-        <w:rPr>
-          <w:rFonts w:cs="Times New Roman"/>
-          <w:b/>
-          <w:bCs/>
-          <w:sz w:val="28"/>
-          <w:szCs w:val="28"/>
-        </w:rPr>
+        <w:lastRenderedPageBreak/>
         <w:t>2.5.4. SEQUENCE DIAGRAM</w:t>
       </w:r>
     </w:p>
@@ -13271,7 +13317,6 @@
           <w:sz w:val="24"/>
           <w:szCs w:val="24"/>
         </w:rPr>
-        <w:lastRenderedPageBreak/>
         <w:t>Each message is represented by an arrow between the life lines of two objects. The order in which these messages occur shown top to bottom on the page.Each message is labeled with the message name.  The label also can include the argument and some control information and show self-delegation, a message that an object sends to itself, by sending the message arrow back to the same lifeline.  The horizontal ordering of the lifelines is arbitrary.  Often, all arrows are arranged to proceed in one direction across the page, but this is not always possible and the order conveys no information.</w:t>
       </w:r>
     </w:p>
@@ -13347,6 +13392,7 @@
           <w:sz w:val="28"/>
           <w:szCs w:val="28"/>
         </w:rPr>
+        <w:lastRenderedPageBreak/>
         <w:t xml:space="preserve">SEQUENCE DIAGRAM </w:t>
       </w:r>
     </w:p>
@@ -15447,6 +15493,7 @@
           <w:sz w:val="32"/>
           <w:szCs w:val="32"/>
         </w:rPr>
+        <w:lastRenderedPageBreak/>
         <w:t>2.6. SYSTEM REQUIREMENTS</w:t>
       </w:r>
     </w:p>
@@ -15748,7 +15795,6 @@
           <w:sz w:val="24"/>
           <w:szCs w:val="24"/>
         </w:rPr>
-        <w:lastRenderedPageBreak/>
         <w:t>Mouse                      :</w:t>
       </w:r>
       <w:r>
@@ -16247,7 +16293,6 @@
           <w:sz w:val="52"/>
           <w:szCs w:val="52"/>
         </w:rPr>
-        <w:lastRenderedPageBreak/>
         <w:t>SYSTEM DESIGN</w:t>
       </w:r>
     </w:p>
@@ -55334,6 +55379,7 @@
     <w:rsid w:val="00DE150C"/>
     <w:rsid w:val="00DF795A"/>
     <w:rsid w:val="00EC6579"/>
+    <w:rsid w:val="00F12A74"/>
     <w:rsid w:val="00F16EE4"/>
     <w:rsid w:val="00F62D94"/>
     <w:rsid w:val="00FE5C51"/>

</xml_diff>